<commit_message>
39 upd, 60, 66
</commit_message>
<xml_diff>
--- a/39/39.docx
+++ b/39/39.docx
@@ -1486,7 +1486,24 @@
         <w:rPr>
           <w:rFonts w:ascii="Times New Roman" w:hAnsi="Times New Roman"/>
         </w:rPr>
-        <w:t>) сигнала и медиаконверторы. Функции физического уровня реализуются на всех устройствах, подключенных к сети. Со стороны компьютера функции физического уровня выполняются сетевым адаптером или последовательным портом. К физическому уровню относятся физические, электрические и механические интерфейсы между двумя системами. Физический уровень определяет такие свойства среды сети передачи данных как оптоволокно, витая пара, коаксиальный кабель, спутниковый канал передач данных и т.п. Стандартными типами сетевых интерфейсов, относящимися к физическому уровню, являются: V.35, RS-232C, RJ-11, RJ-45, разъемы AUI и ВNС.</w:t>
+        <w:t>) сигнала и медиаконверторы. Функции физического уровня реализуются на всех устройствах, подключенных к сети. Со стороны компьютера функции физического уровня выполняются сетевым адаптером или последовательным портом. К физическому уровню относятся физические, электрические и механические интерфейсы между двумя системами. Физический уровень определяет такие свойства среды сети передачи данных как оптоволокно, витая пара, коаксиальный кабель, спутниковый канал передач данных и т.п. Стандартными типами сетевых интерфейсов, относящимися к физическому уровню, являются: V.35, RS-</w:t>
+      </w:r>
+      <w:smartTag w:uri="urn:schemas-microsoft-com:office:smarttags" w:element="metricconverter">
+        <w:smartTagPr>
+          <w:attr w:name="ProductID" w:val="232C"/>
+        </w:smartTagPr>
+        <w:r>
+          <w:rPr>
+            <w:rFonts w:ascii="Times New Roman" w:hAnsi="Times New Roman"/>
+          </w:rPr>
+          <w:t>232C</w:t>
+        </w:r>
+      </w:smartTag>
+      <w:r>
+        <w:rPr>
+          <w:rFonts w:ascii="Times New Roman" w:hAnsi="Times New Roman"/>
+        </w:rPr>
+        <w:t>, RJ-11, RJ-45, разъемы AUI и ВNС.</w:t>
       </w:r>
     </w:p>
     <w:p>
@@ -1606,7 +1623,7 @@
             <wp:inline distT="0" distB="0" distL="0" distR="0">
               <wp:extent cx="4241800" cy="5930900"/>
               <wp:effectExtent l="0" t="0" r="6350" b="0"/>
-              <wp:docPr id="2" name="Рисунок 2"/>
+              <wp:docPr id="1" name="Рисунок 2"/>
               <wp:cNvGraphicFramePr>
                 <a:graphicFrameLocks xmlns:a="http://schemas.openxmlformats.org/drawingml/2006/main" noChangeAspect="1"/>
               </wp:cNvGraphicFramePr>
@@ -2025,32 +2042,8 @@
           <w:tab w:val="left" w:pos="8504"/>
           <w:tab w:val="left" w:pos="9213"/>
         </w:tabs>
-        <w:ind w:firstLine="709"/>
-        <w:rPr>
-          <w:rFonts w:ascii="Times New Roman" w:hAnsi="Times New Roman"/>
-        </w:rPr>
-      </w:pPr>
-    </w:p>
-    <w:p>
-      <w:pPr>
-        <w:tabs>
-          <w:tab w:val="left" w:pos="709"/>
-          <w:tab w:val="left" w:pos="1417"/>
-          <w:tab w:val="left" w:pos="2126"/>
-          <w:tab w:val="left" w:pos="2835"/>
-          <w:tab w:val="left" w:pos="3543"/>
-          <w:tab w:val="left" w:pos="4252"/>
-          <w:tab w:val="left" w:pos="4961"/>
-          <w:tab w:val="left" w:pos="5669"/>
-          <w:tab w:val="left" w:pos="6378"/>
-          <w:tab w:val="left" w:pos="7087"/>
-          <w:tab w:val="left" w:pos="7795"/>
-          <w:tab w:val="left" w:pos="8504"/>
-          <w:tab w:val="left" w:pos="9213"/>
-        </w:tabs>
-        <w:spacing w:after="100"/>
-        <w:ind w:firstLine="709"/>
-        <w:outlineLvl w:val="0"/>
+        <w:spacing w:after="160"/>
+        <w:ind w:firstLine="709"/>
         <w:rPr>
           <w:rFonts w:ascii="Times New Roman" w:hAnsi="Times New Roman"/>
         </w:rPr>
@@ -2059,8 +2052,6 @@
         <w:r>
           <w:rPr>
             <w:rFonts w:ascii="Times New Roman" w:hAnsi="Times New Roman"/>
-            <w:color w:val="000099"/>
-            <w:u w:val="single"/>
           </w:rPr>
           <w:t>Модель DOD</w:t>
         </w:r>
@@ -2086,9 +2077,7 @@
         <w:spacing w:after="160"/>
         <w:ind w:firstLine="709"/>
         <w:rPr>
-          <w:rFonts w:ascii="Times New Roman" w:eastAsia="Times New Roman" w:hAnsi="Times New Roman"/>
-          <w:color w:val="auto"/>
-          <w:lang w:val="ru-RU" w:eastAsia="ru-RU" w:bidi="x-none"/>
+          <w:rFonts w:ascii="Times New Roman" w:hAnsi="Times New Roman"/>
         </w:rPr>
       </w:pPr>
       <w:r>
@@ -2100,18 +2089,289 @@
     </w:p>
     <w:p>
       <w:pPr>
-        <w:ind w:firstLine="709"/>
-        <w:rPr>
-          <w:rFonts w:ascii="Times New Roman" w:hAnsi="Times New Roman"/>
-          <w:lang w:val="ru-RU"/>
+        <w:tabs>
+          <w:tab w:val="left" w:pos="709"/>
+          <w:tab w:val="left" w:pos="1417"/>
+          <w:tab w:val="left" w:pos="2126"/>
+          <w:tab w:val="left" w:pos="2835"/>
+          <w:tab w:val="left" w:pos="3543"/>
+          <w:tab w:val="left" w:pos="4252"/>
+          <w:tab w:val="left" w:pos="4961"/>
+          <w:tab w:val="left" w:pos="5669"/>
+          <w:tab w:val="left" w:pos="6378"/>
+          <w:tab w:val="left" w:pos="7087"/>
+          <w:tab w:val="left" w:pos="7795"/>
+          <w:tab w:val="left" w:pos="8504"/>
+          <w:tab w:val="left" w:pos="9213"/>
+        </w:tabs>
+        <w:spacing w:after="160"/>
+        <w:ind w:firstLine="709"/>
+        <w:rPr>
+          <w:rFonts w:ascii="Times New Roman" w:hAnsi="Times New Roman"/>
+        </w:rPr>
+      </w:pPr>
+    </w:p>
+    <w:p>
+      <w:pPr>
+        <w:tabs>
+          <w:tab w:val="left" w:pos="709"/>
+          <w:tab w:val="left" w:pos="1417"/>
+          <w:tab w:val="left" w:pos="2126"/>
+          <w:tab w:val="left" w:pos="2835"/>
+          <w:tab w:val="left" w:pos="3543"/>
+          <w:tab w:val="left" w:pos="4252"/>
+          <w:tab w:val="left" w:pos="4961"/>
+          <w:tab w:val="left" w:pos="5669"/>
+          <w:tab w:val="left" w:pos="6378"/>
+          <w:tab w:val="left" w:pos="7087"/>
+          <w:tab w:val="left" w:pos="7795"/>
+          <w:tab w:val="left" w:pos="8504"/>
+          <w:tab w:val="left" w:pos="9213"/>
+        </w:tabs>
+        <w:spacing w:after="160"/>
+        <w:ind w:firstLine="709"/>
+        <w:rPr>
+          <w:rFonts w:ascii="Times New Roman" w:hAnsi="Times New Roman"/>
+        </w:rPr>
+      </w:pPr>
+      <w:r>
+        <w:rPr>
+          <w:rFonts w:ascii="Times New Roman" w:hAnsi="Times New Roman"/>
+        </w:rPr>
+        <w:t>Инкапсуляция</w:t>
+      </w:r>
+    </w:p>
+    <w:p>
+      <w:pPr>
+        <w:tabs>
+          <w:tab w:val="left" w:pos="709"/>
+          <w:tab w:val="left" w:pos="1417"/>
+          <w:tab w:val="left" w:pos="2126"/>
+          <w:tab w:val="left" w:pos="2835"/>
+          <w:tab w:val="left" w:pos="3543"/>
+          <w:tab w:val="left" w:pos="4252"/>
+          <w:tab w:val="left" w:pos="4961"/>
+          <w:tab w:val="left" w:pos="5669"/>
+          <w:tab w:val="left" w:pos="6378"/>
+          <w:tab w:val="left" w:pos="7087"/>
+          <w:tab w:val="left" w:pos="7795"/>
+          <w:tab w:val="left" w:pos="8504"/>
+          <w:tab w:val="left" w:pos="9213"/>
+        </w:tabs>
+        <w:spacing w:after="160"/>
+        <w:ind w:firstLine="709"/>
+        <w:rPr>
+          <w:rFonts w:ascii="Times New Roman" w:hAnsi="Times New Roman"/>
+        </w:rPr>
+      </w:pPr>
+      <w:r>
+        <w:rPr>
+          <w:rFonts w:ascii="Times New Roman" w:hAnsi="Times New Roman"/>
+        </w:rPr>
+        <w:t>Инкапсуляция – это процесс передачи данных с верхнего уровня приложений вниз (по стеку протоколов) к физическому уровню, чтобы быть переданными по сетевой физической среде (витая пара, оптическое волокно, Wi-Fi, и др.). Причём на каждом уровне различные протоколы добавляют к передающимся данным свою информацию.</w:t>
+      </w:r>
+    </w:p>
+    <w:p>
+      <w:pPr>
+        <w:tabs>
+          <w:tab w:val="left" w:pos="709"/>
+          <w:tab w:val="left" w:pos="1417"/>
+          <w:tab w:val="left" w:pos="2126"/>
+          <w:tab w:val="left" w:pos="2835"/>
+          <w:tab w:val="left" w:pos="3543"/>
+          <w:tab w:val="left" w:pos="4252"/>
+          <w:tab w:val="left" w:pos="4961"/>
+          <w:tab w:val="left" w:pos="5669"/>
+          <w:tab w:val="left" w:pos="6378"/>
+          <w:tab w:val="left" w:pos="7087"/>
+          <w:tab w:val="left" w:pos="7795"/>
+          <w:tab w:val="left" w:pos="8504"/>
+          <w:tab w:val="left" w:pos="9213"/>
+        </w:tabs>
+        <w:spacing w:after="160"/>
+        <w:ind w:firstLine="709"/>
+        <w:rPr>
+          <w:rFonts w:ascii="Times New Roman" w:hAnsi="Times New Roman"/>
+        </w:rPr>
+      </w:pPr>
+      <w:r>
+        <w:rPr>
+          <w:rFonts w:ascii="Times New Roman" w:hAnsi="Times New Roman"/>
+        </w:rPr>
+        <w:t>Напомню, что сетевая модель OSI состоит из 7 уровней (уровень приложений, уровень представления, сеансовый, транспортный, сетевой, канальный и физический). Все сетевые устройства работают согласно модели OSI, только некоторые используют все 7 уровней, а другие меньше. Это позволяет обрабатывать поступающие данные в несколько раз быстрее.</w:t>
+      </w:r>
+    </w:p>
+    <w:p>
+      <w:pPr>
+        <w:tabs>
+          <w:tab w:val="left" w:pos="709"/>
+          <w:tab w:val="left" w:pos="1417"/>
+          <w:tab w:val="left" w:pos="2126"/>
+          <w:tab w:val="left" w:pos="2835"/>
+          <w:tab w:val="left" w:pos="3543"/>
+          <w:tab w:val="left" w:pos="4252"/>
+          <w:tab w:val="left" w:pos="4961"/>
+          <w:tab w:val="left" w:pos="5669"/>
+          <w:tab w:val="left" w:pos="6378"/>
+          <w:tab w:val="left" w:pos="7087"/>
+          <w:tab w:val="left" w:pos="7795"/>
+          <w:tab w:val="left" w:pos="8504"/>
+          <w:tab w:val="left" w:pos="9213"/>
+        </w:tabs>
+        <w:spacing w:after="160"/>
+        <w:ind w:firstLine="709"/>
+        <w:rPr>
+          <w:rFonts w:ascii="Times New Roman" w:hAnsi="Times New Roman"/>
+        </w:rPr>
+      </w:pPr>
+      <w:r>
+        <w:rPr>
+          <w:rFonts w:ascii="Times New Roman" w:hAnsi="Times New Roman"/>
+        </w:rPr>
+        <w:t>Например, Ваш компьютер использует все 7 уровней, маршрутизатор – 3 нижних уровня, коммутатор – только 2 нижних уровня.</w:t>
+      </w:r>
+    </w:p>
+    <w:p>
+      <w:pPr>
+        <w:tabs>
+          <w:tab w:val="left" w:pos="709"/>
+          <w:tab w:val="left" w:pos="1417"/>
+          <w:tab w:val="left" w:pos="2126"/>
+          <w:tab w:val="left" w:pos="2835"/>
+          <w:tab w:val="left" w:pos="3543"/>
+          <w:tab w:val="left" w:pos="4252"/>
+          <w:tab w:val="left" w:pos="4961"/>
+          <w:tab w:val="left" w:pos="5669"/>
+          <w:tab w:val="left" w:pos="6378"/>
+          <w:tab w:val="left" w:pos="7087"/>
+          <w:tab w:val="left" w:pos="7795"/>
+          <w:tab w:val="left" w:pos="8504"/>
+          <w:tab w:val="left" w:pos="9213"/>
+        </w:tabs>
+        <w:spacing w:after="160"/>
+        <w:ind w:firstLine="180"/>
+        <w:rPr>
+          <w:rFonts w:ascii="Times New Roman" w:hAnsi="Times New Roman"/>
+        </w:rPr>
+      </w:pPr>
+      <w:r>
+        <w:rPr>
+          <w:rFonts w:ascii="Times New Roman" w:hAnsi="Times New Roman"/>
+          <w:noProof/>
+          <w:lang w:eastAsia="ru-RU"/>
+        </w:rPr>
+        <w:lastRenderedPageBreak/>
+        <w:drawing>
+          <wp:inline distT="0" distB="0" distL="0" distR="0">
+            <wp:extent cx="5780405" cy="3352800"/>
+            <wp:effectExtent l="0" t="0" r="0" b="0"/>
+            <wp:docPr id="2" name="Рисунок 2" descr="Схема взаимодействия сетевых устройств согласно модели OSI">
+              <a:hlinkClick xmlns:a="http://schemas.openxmlformats.org/drawingml/2006/main" r:id="rId44"/>
+            </wp:docPr>
+            <wp:cNvGraphicFramePr>
+              <a:graphicFrameLocks xmlns:a="http://schemas.openxmlformats.org/drawingml/2006/main" noChangeAspect="1"/>
+            </wp:cNvGraphicFramePr>
+            <a:graphic xmlns:a="http://schemas.openxmlformats.org/drawingml/2006/main">
+              <a:graphicData uri="http://schemas.openxmlformats.org/drawingml/2006/picture">
+                <pic:pic xmlns:pic="http://schemas.openxmlformats.org/drawingml/2006/picture">
+                  <pic:nvPicPr>
+                    <pic:cNvPr id="0" name="Picture 2" descr="Схема взаимодействия сетевых устройств согласно модели OSI"/>
+                    <pic:cNvPicPr>
+                      <a:picLocks noChangeAspect="1" noChangeArrowheads="1"/>
+                    </pic:cNvPicPr>
+                  </pic:nvPicPr>
+                  <pic:blipFill>
+                    <a:blip r:embed="rId45">
+                      <a:extLst>
+                        <a:ext uri="{28A0092B-C50C-407E-A947-70E740481C1C}">
+                          <a14:useLocalDpi xmlns:a14="http://schemas.microsoft.com/office/drawing/2010/main" val="0"/>
+                        </a:ext>
+                      </a:extLst>
+                    </a:blip>
+                    <a:srcRect/>
+                    <a:stretch>
+                      <a:fillRect/>
+                    </a:stretch>
+                  </pic:blipFill>
+                  <pic:spPr bwMode="auto">
+                    <a:xfrm>
+                      <a:off x="0" y="0"/>
+                      <a:ext cx="5780405" cy="3352800"/>
+                    </a:xfrm>
+                    <a:prstGeom prst="rect">
+                      <a:avLst/>
+                    </a:prstGeom>
+                    <a:noFill/>
+                    <a:ln>
+                      <a:noFill/>
+                    </a:ln>
+                  </pic:spPr>
+                </pic:pic>
+              </a:graphicData>
+            </a:graphic>
+          </wp:inline>
+        </w:drawing>
+      </w:r>
+    </w:p>
+    <w:p>
+      <w:pPr>
+        <w:tabs>
+          <w:tab w:val="left" w:pos="709"/>
+          <w:tab w:val="left" w:pos="1417"/>
+          <w:tab w:val="left" w:pos="2126"/>
+          <w:tab w:val="left" w:pos="2835"/>
+          <w:tab w:val="left" w:pos="3543"/>
+          <w:tab w:val="left" w:pos="4252"/>
+          <w:tab w:val="left" w:pos="4961"/>
+          <w:tab w:val="left" w:pos="5669"/>
+          <w:tab w:val="left" w:pos="6378"/>
+          <w:tab w:val="left" w:pos="7087"/>
+          <w:tab w:val="left" w:pos="7795"/>
+          <w:tab w:val="left" w:pos="8504"/>
+          <w:tab w:val="left" w:pos="9213"/>
+        </w:tabs>
+        <w:spacing w:after="160"/>
+        <w:ind w:firstLine="709"/>
+        <w:rPr>
+          <w:rFonts w:ascii="Times New Roman" w:hAnsi="Times New Roman"/>
+        </w:rPr>
+      </w:pPr>
+      <w:r>
+        <w:rPr>
+          <w:rFonts w:ascii="Times New Roman" w:hAnsi="Times New Roman"/>
+        </w:rPr>
+        <w:t>На рисунке Вы видите взаимодействие двух компьютеров, между которыми находится маршрутизатор. Компьютерами PC1 и PC2 могут быть как домашние компьютеры, так и сервера. Маршрутизатор, как и говорилось выше, работает только на трех уровнях модели, их (трех уровней) достаточно, чтобы проложить маршрут в любой сети.</w:t>
+      </w:r>
+    </w:p>
+    <w:p>
+      <w:pPr>
+        <w:tabs>
+          <w:tab w:val="left" w:pos="709"/>
+          <w:tab w:val="left" w:pos="1417"/>
+          <w:tab w:val="left" w:pos="2126"/>
+          <w:tab w:val="left" w:pos="2835"/>
+          <w:tab w:val="left" w:pos="3543"/>
+          <w:tab w:val="left" w:pos="4252"/>
+          <w:tab w:val="left" w:pos="4961"/>
+          <w:tab w:val="left" w:pos="5669"/>
+          <w:tab w:val="left" w:pos="6378"/>
+          <w:tab w:val="left" w:pos="7087"/>
+          <w:tab w:val="left" w:pos="7795"/>
+          <w:tab w:val="left" w:pos="8504"/>
+          <w:tab w:val="left" w:pos="9213"/>
+        </w:tabs>
+        <w:spacing w:after="160"/>
+        <w:ind w:firstLine="709"/>
+        <w:rPr>
+          <w:rFonts w:ascii="Times New Roman" w:hAnsi="Times New Roman"/>
         </w:rPr>
       </w:pPr>
     </w:p>
     <w:sectPr>
-      <w:headerReference w:type="even" r:id="rId44"/>
-      <w:headerReference w:type="default" r:id="rId45"/>
-      <w:footerReference w:type="even" r:id="rId46"/>
-      <w:footerReference w:type="default" r:id="rId47"/>
+      <w:headerReference w:type="even" r:id="rId46"/>
+      <w:headerReference w:type="default" r:id="rId47"/>
+      <w:footerReference w:type="even" r:id="rId48"/>
+      <w:footerReference w:type="default" r:id="rId49"/>
       <w:pgSz w:w="11900" w:h="16840"/>
       <w:pgMar w:top="1134" w:right="1134" w:bottom="1134" w:left="1134" w:header="709" w:footer="850" w:gutter="0"/>
       <w:cols w:space="720"/>
@@ -2229,7 +2489,7 @@
         <w:rStyle w:val="a4"/>
         <w:noProof/>
       </w:rPr>
-      <w:t>2</w:t>
+      <w:t>7</w:t>
     </w:r>
     <w:r>
       <w:rPr>

</xml_diff>